<commit_message>
Change sqlite gem to pg
</commit_message>
<xml_diff>
--- a/A019952J_B1_B2_B4.docx
+++ b/A019952J_B1_B2_B4.docx
@@ -19,16 +19,7 @@
           <w:sz w:val="28"/>
           <w:szCs w:val="28"/>
         </w:rPr>
-        <w:t>Submission for Task B1</w:t>
-      </w:r>
-      <w:r>
-        <w:rPr>
-          <w:rStyle w:val="markedcontent"/>
-          <w:rFonts w:ascii="Arial" w:hAnsi="Arial" w:cs="Arial"/>
-          <w:sz w:val="28"/>
-          <w:szCs w:val="28"/>
-        </w:rPr>
-        <w:t>, B2, B4</w:t>
+        <w:t>Submission for Task B1, B2, B4</w:t>
       </w:r>
     </w:p>
     <w:p/>
@@ -43,13 +34,8 @@
       </w:r>
     </w:p>
     <w:p>
-      <w:proofErr w:type="spellStart"/>
-      <w:r>
-        <w:t>Github</w:t>
-      </w:r>
-      <w:proofErr w:type="spellEnd"/>
-      <w:r>
-        <w:t xml:space="preserve"> repo: </w:t>
+      <w:r>
+        <w:t xml:space="preserve">Github repo: </w:t>
       </w:r>
       <w:r>
         <w:t>https://github.com/swayongshen/crud</w:t>
@@ -83,23 +69,7 @@
           <w:sz w:val="24"/>
           <w:szCs w:val="24"/>
         </w:rPr>
-        <w:t xml:space="preserve">. You might have to install </w:t>
-      </w:r>
-      <w:proofErr w:type="spellStart"/>
-      <w:r>
-        <w:rPr>
-          <w:sz w:val="24"/>
-          <w:szCs w:val="24"/>
-        </w:rPr>
-        <w:t>sqlite</w:t>
-      </w:r>
-      <w:proofErr w:type="spellEnd"/>
-      <w:r>
-        <w:rPr>
-          <w:sz w:val="24"/>
-          <w:szCs w:val="24"/>
-        </w:rPr>
-        <w:t xml:space="preserve"> if your computer does not have it installed.</w:t>
+        <w:t>. You might have to install sqlite if your computer does not have it installed.</w:t>
       </w:r>
     </w:p>
     <w:p>
@@ -228,23 +198,7 @@
                 <w:sz w:val="24"/>
                 <w:szCs w:val="24"/>
               </w:rPr>
-              <w:t xml:space="preserve"> http:// localhost:3000/</w:t>
-            </w:r>
-            <w:proofErr w:type="spellStart"/>
-            <w:r>
-              <w:rPr>
-                <w:sz w:val="24"/>
-                <w:szCs w:val="24"/>
-              </w:rPr>
-              <w:t>api</w:t>
-            </w:r>
-            <w:proofErr w:type="spellEnd"/>
-            <w:r>
-              <w:rPr>
-                <w:sz w:val="24"/>
-                <w:szCs w:val="24"/>
-              </w:rPr>
-              <w:t>/v1/quotes</w:t>
+              <w:t xml:space="preserve"> http:// localhost:3000/api/v1/quotes</w:t>
             </w:r>
           </w:p>
           <w:p>
@@ -455,15 +409,7 @@
                 <w:sz w:val="24"/>
                 <w:szCs w:val="24"/>
               </w:rPr>
-              <w:t>http://</w:t>
-            </w:r>
-            <w:r>
-              <w:rPr>
-                <w:rFonts w:ascii="Courier New" w:hAnsi="Courier New" w:cs="Courier New"/>
-                <w:sz w:val="24"/>
-                <w:szCs w:val="24"/>
-              </w:rPr>
-              <w:t>localhost:3000/api/v1/quotes/1</w:t>
+              <w:t>http://localhost:3000/api/v1/quotes/1</w:t>
             </w:r>
           </w:p>
           <w:p>
@@ -814,6 +760,7 @@
       </w:pPr>
       <w:r>
         <w:rPr>
+          <w:noProof/>
           <w:sz w:val="24"/>
           <w:szCs w:val="24"/>
         </w:rPr>
@@ -924,6 +871,9 @@
         <w:ind w:left="360"/>
       </w:pPr>
       <w:r>
+        <w:rPr>
+          <w:noProof/>
+        </w:rPr>
         <w:drawing>
           <wp:inline distT="0" distB="0" distL="0" distR="0" wp14:anchorId="0F7B0668" wp14:editId="12804BA7">
             <wp:extent cx="5731510" cy="2184400"/>
@@ -963,6 +913,9 @@
     </w:p>
     <w:p>
       <w:r>
+        <w:rPr>
+          <w:noProof/>
+        </w:rPr>
         <w:drawing>
           <wp:inline distT="0" distB="0" distL="0" distR="0" wp14:anchorId="3F3380C0" wp14:editId="35DF26DC">
             <wp:extent cx="3172268" cy="1810003"/>
@@ -1085,6 +1038,9 @@
         <w:pStyle w:val="ListParagraph"/>
       </w:pPr>
       <w:r>
+        <w:rPr>
+          <w:noProof/>
+        </w:rPr>
         <w:drawing>
           <wp:inline distT="0" distB="0" distL="0" distR="0" wp14:anchorId="574DEBC5" wp14:editId="740822A7">
             <wp:extent cx="5731510" cy="2033905"/>
@@ -1142,13 +1098,7 @@
         <w:t>PUT</w:t>
       </w:r>
       <w:r>
-        <w:t xml:space="preserve"> request to route of </w:t>
-      </w:r>
-      <w:r>
-        <w:t>a particular quote</w:t>
-      </w:r>
-      <w:r>
-        <w:t>, where a quote is not present in the request body.</w:t>
+        <w:t xml:space="preserve"> request to route of a particular quote, where a quote is not present in the request body.</w:t>
       </w:r>
     </w:p>
     <w:tbl>
@@ -1207,6 +1157,9 @@
         <w:pStyle w:val="ListParagraph"/>
       </w:pPr>
       <w:r>
+        <w:rPr>
+          <w:noProof/>
+        </w:rPr>
         <w:drawing>
           <wp:inline distT="0" distB="0" distL="0" distR="0" wp14:anchorId="542DC874" wp14:editId="478B2EA7">
             <wp:extent cx="5731510" cy="1754505"/>
@@ -1338,6 +1291,9 @@
     </w:p>
     <w:p>
       <w:r>
+        <w:rPr>
+          <w:noProof/>
+        </w:rPr>
         <w:drawing>
           <wp:inline distT="0" distB="0" distL="0" distR="0" wp14:anchorId="088FFD12" wp14:editId="59D8E918">
             <wp:extent cx="5731510" cy="1816735"/>
@@ -1392,23 +1348,7 @@
     <w:p/>
     <w:p>
       <w:r>
-        <w:t xml:space="preserve">I am using </w:t>
-      </w:r>
-      <w:proofErr w:type="spellStart"/>
-      <w:r>
-        <w:t>RSpec</w:t>
-      </w:r>
-      <w:proofErr w:type="spellEnd"/>
-      <w:r>
-        <w:t xml:space="preserve"> as the testing framework, I run my test locally using the </w:t>
-      </w:r>
-      <w:proofErr w:type="spellStart"/>
-      <w:r>
-        <w:t>RubyMine</w:t>
-      </w:r>
-      <w:proofErr w:type="spellEnd"/>
-      <w:r>
-        <w:t xml:space="preserve"> IDE for Ruby. </w:t>
+        <w:t xml:space="preserve">I am using RSpec as the testing framework, I run my test locally using the RubyMine IDE for Ruby. </w:t>
       </w:r>
       <w:r>
         <w:t>This assumes that you have installed all the gems that are bundled to the project when setting up the server in task B1.</w:t>
@@ -1454,6 +1394,9 @@
     </w:p>
     <w:p>
       <w:r>
+        <w:rPr>
+          <w:noProof/>
+        </w:rPr>
         <w:drawing>
           <wp:inline distT="0" distB="0" distL="0" distR="0" wp14:anchorId="7ACB12A3" wp14:editId="5B96E79B">
             <wp:extent cx="4839375" cy="6001588"/>
@@ -1502,6 +1445,9 @@
     </w:p>
     <w:p>
       <w:r>
+        <w:rPr>
+          <w:noProof/>
+        </w:rPr>
         <w:drawing>
           <wp:inline distT="0" distB="0" distL="0" distR="0" wp14:anchorId="6C762DB6" wp14:editId="0CC48074">
             <wp:extent cx="3086531" cy="2638793"/>
@@ -1552,64 +1498,64 @@
           <w:b/>
           <w:bCs/>
         </w:rPr>
-        <w:t>Running Tests using a CI tool (</w:t>
-      </w:r>
-      <w:proofErr w:type="spellStart"/>
-      <w:r>
-        <w:rPr>
-          <w:b/>
-          <w:bCs/>
-        </w:rPr>
-        <w:t>Github</w:t>
-      </w:r>
-      <w:proofErr w:type="spellEnd"/>
-      <w:r>
-        <w:rPr>
-          <w:b/>
-          <w:bCs/>
-        </w:rPr>
-        <w:t xml:space="preserve"> Actions)</w:t>
-      </w:r>
-    </w:p>
-    <w:p>
-      <w:r>
-        <w:t>The .</w:t>
-      </w:r>
-      <w:proofErr w:type="spellStart"/>
-      <w:r>
-        <w:t>github</w:t>
-      </w:r>
-      <w:proofErr w:type="spellEnd"/>
-      <w:r>
-        <w:t>/workflows/</w:t>
-      </w:r>
-      <w:proofErr w:type="spellStart"/>
-      <w:r>
+        <w:t>Running Tests using a CI tool (Github Actions)</w:t>
+      </w:r>
+    </w:p>
+    <w:p>
+      <w:pPr>
+        <w:rPr>
+          <w:rFonts w:cstheme="minorHAnsi"/>
+        </w:rPr>
+      </w:pPr>
+      <w:r>
+        <w:t xml:space="preserve">The </w:t>
+      </w:r>
+      <w:r>
+        <w:rPr>
+          <w:rFonts w:ascii="Courier New" w:hAnsi="Courier New" w:cs="Courier New"/>
+        </w:rPr>
+        <w:t>.github/workflows/ci.yml</w:t>
+      </w:r>
+      <w:r>
+        <w:t xml:space="preserve"> file describes to Github Actions the step needed to run RSpec tests.</w:t>
+      </w:r>
+      <w:r>
+        <w:t xml:space="preserve"> The last line in the </w:t>
+      </w:r>
+      <w:r>
+        <w:rPr>
+          <w:rFonts w:ascii="Courier New" w:hAnsi="Courier New" w:cs="Courier New"/>
+        </w:rPr>
         <w:t>ci.yml</w:t>
       </w:r>
-      <w:proofErr w:type="spellEnd"/>
-      <w:r>
-        <w:t xml:space="preserve"> file describes to </w:t>
-      </w:r>
-      <w:proofErr w:type="spellStart"/>
-      <w:r>
-        <w:t>Github</w:t>
-      </w:r>
-      <w:proofErr w:type="spellEnd"/>
-      <w:r>
-        <w:t xml:space="preserve"> Actions the step needed to run </w:t>
-      </w:r>
-      <w:proofErr w:type="spellStart"/>
-      <w:r>
-        <w:t>RSpec</w:t>
-      </w:r>
-      <w:proofErr w:type="spellEnd"/>
-      <w:r>
-        <w:t xml:space="preserve"> tests.</w:t>
-      </w:r>
-    </w:p>
-    <w:p>
-      <w:r>
+      <w:r>
+        <w:t xml:space="preserve"> file runs the </w:t>
+      </w:r>
+      <w:r>
+        <w:rPr>
+          <w:rFonts w:ascii="Courier New" w:hAnsi="Courier New" w:cs="Courier New"/>
+        </w:rPr>
+        <w:t>bundle exec rspec</w:t>
+      </w:r>
+      <w:r>
+        <w:rPr>
+          <w:rFonts w:ascii="Courier New" w:hAnsi="Courier New" w:cs="Courier New"/>
+        </w:rPr>
+        <w:t xml:space="preserve"> </w:t>
+      </w:r>
+      <w:r>
+        <w:rPr>
+          <w:rFonts w:cstheme="minorHAnsi"/>
+        </w:rPr>
+        <w:t>command to run all RSpec tests.</w:t>
+      </w:r>
+    </w:p>
+    <w:p/>
+    <w:p>
+      <w:r>
+        <w:rPr>
+          <w:noProof/>
+        </w:rPr>
         <w:drawing>
           <wp:inline distT="0" distB="0" distL="0" distR="0" wp14:anchorId="26A8465F" wp14:editId="4444E3B8">
             <wp:extent cx="5731510" cy="1591945"/>
@@ -1650,19 +1596,14 @@
     <w:p/>
     <w:p>
       <w:r>
-        <w:t xml:space="preserve">Tests are passing on </w:t>
-      </w:r>
-      <w:proofErr w:type="spellStart"/>
-      <w:r>
-        <w:t>Github</w:t>
-      </w:r>
-      <w:proofErr w:type="spellEnd"/>
-      <w:r>
-        <w:t>.</w:t>
-      </w:r>
-    </w:p>
-    <w:p>
-      <w:r>
+        <w:t>Tests are passing on Github.</w:t>
+      </w:r>
+    </w:p>
+    <w:p>
+      <w:r>
+        <w:rPr>
+          <w:noProof/>
+        </w:rPr>
         <w:drawing>
           <wp:inline distT="0" distB="0" distL="0" distR="0" wp14:anchorId="43456681" wp14:editId="2607DCF1">
             <wp:extent cx="5731510" cy="1877695"/>
@@ -1702,6 +1643,7 @@
     </w:p>
     <w:p>
       <w:r>
+        <w:lastRenderedPageBreak/>
         <w:br w:type="page"/>
       </w:r>
     </w:p>
@@ -1718,6 +1660,12 @@
     <w:p>
       <w:r>
         <w:t>There is no need to do additional setup for the frontend as it comes with the backend. Visit localhost:3000/ to view the frontend.</w:t>
+      </w:r>
+    </w:p>
+    <w:p/>
+    <w:p>
+      <w:r>
+        <w:t>The front end framework used is React and styling framework used is Ant Design.</w:t>
       </w:r>
     </w:p>
     <w:p/>

</xml_diff>

<commit_message>
Change db to postgres
</commit_message>
<xml_diff>
--- a/A019952J_B1_B2_B4.docx
+++ b/A019952J_B1_B2_B4.docx
@@ -69,7 +69,21 @@
           <w:sz w:val="24"/>
           <w:szCs w:val="24"/>
         </w:rPr>
-        <w:t>. You might have to install sqlite if your computer does not have it installed.</w:t>
+        <w:t xml:space="preserve">. You might have to install </w:t>
+      </w:r>
+      <w:r>
+        <w:rPr>
+          <w:sz w:val="24"/>
+          <w:szCs w:val="24"/>
+        </w:rPr>
+        <w:t>postgresql</w:t>
+      </w:r>
+      <w:r>
+        <w:rPr>
+          <w:sz w:val="24"/>
+          <w:szCs w:val="24"/>
+        </w:rPr>
+        <w:t xml:space="preserve"> if your computer does not have it installed.</w:t>
       </w:r>
     </w:p>
     <w:p>

</xml_diff>

<commit_message>
Try to fix front end
</commit_message>
<xml_diff>
--- a/A019952J_B1_B2_B4.docx
+++ b/A019952J_B1_B2_B4.docx
@@ -129,6 +129,15 @@
           <w:szCs w:val="24"/>
         </w:rPr>
         <w:t>Postman Calls</w:t>
+      </w:r>
+      <w:r>
+        <w:rPr>
+          <w:b/>
+          <w:bCs/>
+          <w:sz w:val="24"/>
+          <w:szCs w:val="24"/>
+        </w:rPr>
+        <w:t>(local)</w:t>
       </w:r>
     </w:p>
     <w:tbl>
@@ -656,6 +665,731 @@
     </w:p>
     <w:p>
       <w:pPr>
+        <w:rPr>
+          <w:b/>
+          <w:bCs/>
+          <w:sz w:val="24"/>
+          <w:szCs w:val="24"/>
+        </w:rPr>
+      </w:pPr>
+      <w:r>
+        <w:rPr>
+          <w:b/>
+          <w:bCs/>
+          <w:sz w:val="24"/>
+          <w:szCs w:val="24"/>
+        </w:rPr>
+        <w:t>Postman Calls</w:t>
+      </w:r>
+      <w:r>
+        <w:rPr>
+          <w:b/>
+          <w:bCs/>
+          <w:sz w:val="24"/>
+          <w:szCs w:val="24"/>
+        </w:rPr>
+        <w:t>(</w:t>
+      </w:r>
+      <w:r>
+        <w:rPr>
+          <w:b/>
+          <w:bCs/>
+          <w:sz w:val="24"/>
+          <w:szCs w:val="24"/>
+        </w:rPr>
+        <w:t>Remote</w:t>
+      </w:r>
+      <w:r>
+        <w:rPr>
+          <w:b/>
+          <w:bCs/>
+          <w:sz w:val="24"/>
+          <w:szCs w:val="24"/>
+        </w:rPr>
+        <w:t>)</w:t>
+      </w:r>
+    </w:p>
+    <w:tbl>
+      <w:tblPr>
+        <w:tblStyle w:val="TableGrid"/>
+        <w:tblW w:w="0" w:type="auto"/>
+        <w:tblInd w:w="720" w:type="dxa"/>
+        <w:tblLook w:val="04A0" w:firstRow="1" w:lastRow="0" w:firstColumn="1" w:lastColumn="0" w:noHBand="0" w:noVBand="1"/>
+      </w:tblPr>
+      <w:tblGrid>
+        <w:gridCol w:w="8296"/>
+      </w:tblGrid>
+      <w:tr>
+        <w:trPr>
+          <w:trHeight w:val="472"/>
+        </w:trPr>
+        <w:tc>
+          <w:tcPr>
+            <w:tcW w:w="9016" w:type="dxa"/>
+          </w:tcPr>
+          <w:p>
+            <w:pPr>
+              <w:rPr>
+                <w:sz w:val="24"/>
+                <w:szCs w:val="24"/>
+              </w:rPr>
+            </w:pPr>
+            <w:r>
+              <w:rPr>
+                <w:b/>
+                <w:bCs/>
+                <w:sz w:val="24"/>
+                <w:szCs w:val="24"/>
+              </w:rPr>
+              <w:t>GET</w:t>
+            </w:r>
+            <w:r>
+              <w:rPr>
+                <w:sz w:val="24"/>
+                <w:szCs w:val="24"/>
+              </w:rPr>
+              <w:t xml:space="preserve"> </w:t>
+            </w:r>
+            <w:hyperlink r:id="rId7" w:history="1">
+              <w:r>
+                <w:rPr>
+                  <w:rStyle w:val="Hyperlink"/>
+                </w:rPr>
+                <w:t xml:space="preserve"> </w:t>
+              </w:r>
+              <w:r>
+                <w:rPr>
+                  <w:rStyle w:val="Hyperlink"/>
+                  <w:rFonts w:ascii="Courier New" w:hAnsi="Courier New" w:cs="Courier New"/>
+                </w:rPr>
+                <w:t>https://boiling-dawn-92001.herokuapp.com</w:t>
+              </w:r>
+              <w:r>
+                <w:rPr>
+                  <w:rStyle w:val="Hyperlink"/>
+                  <w:rFonts w:ascii="Courier New" w:hAnsi="Courier New" w:cs="Courier New"/>
+                  <w:sz w:val="24"/>
+                  <w:szCs w:val="24"/>
+                </w:rPr>
+                <w:t>/api/v1/quotes</w:t>
+              </w:r>
+            </w:hyperlink>
+          </w:p>
+        </w:tc>
+      </w:tr>
+      <w:tr>
+        <w:tc>
+          <w:tcPr>
+            <w:tcW w:w="9016" w:type="dxa"/>
+          </w:tcPr>
+          <w:p>
+            <w:pPr>
+              <w:rPr>
+                <w:sz w:val="24"/>
+                <w:szCs w:val="24"/>
+              </w:rPr>
+            </w:pPr>
+            <w:r>
+              <w:rPr>
+                <w:b/>
+                <w:bCs/>
+                <w:sz w:val="24"/>
+                <w:szCs w:val="24"/>
+              </w:rPr>
+              <w:t>POST</w:t>
+            </w:r>
+            <w:r>
+              <w:rPr>
+                <w:sz w:val="24"/>
+                <w:szCs w:val="24"/>
+              </w:rPr>
+              <w:t xml:space="preserve"> </w:t>
+            </w:r>
+            <w:r>
+              <w:rPr>
+                <w:rFonts w:ascii="Courier New" w:hAnsi="Courier New" w:cs="Courier New"/>
+                <w:sz w:val="24"/>
+                <w:szCs w:val="24"/>
+              </w:rPr>
+              <w:t>https://boiling-dawn-92001.herokuapp.com/api/v1/quotes</w:t>
+            </w:r>
+          </w:p>
+          <w:p>
+            <w:pPr>
+              <w:pStyle w:val="ListParagraph"/>
+              <w:ind w:left="0"/>
+              <w:rPr>
+                <w:sz w:val="24"/>
+                <w:szCs w:val="24"/>
+              </w:rPr>
+            </w:pPr>
+            <w:r>
+              <w:rPr>
+                <w:sz w:val="24"/>
+                <w:szCs w:val="24"/>
+              </w:rPr>
+              <w:t>Body (JSON):</w:t>
+            </w:r>
+          </w:p>
+          <w:p>
+            <w:pPr>
+              <w:shd w:val="clear" w:color="auto" w:fill="FFFFFE"/>
+              <w:spacing w:line="270" w:lineRule="atLeast"/>
+              <w:rPr>
+                <w:rFonts w:ascii="Courier New" w:eastAsia="Times New Roman" w:hAnsi="Courier New" w:cs="Courier New"/>
+                <w:color w:val="000000"/>
+                <w:sz w:val="24"/>
+                <w:szCs w:val="24"/>
+              </w:rPr>
+            </w:pPr>
+            <w:r>
+              <w:rPr>
+                <w:rFonts w:ascii="Courier New" w:eastAsia="Times New Roman" w:hAnsi="Courier New" w:cs="Courier New"/>
+                <w:color w:val="000000"/>
+                <w:sz w:val="24"/>
+                <w:szCs w:val="24"/>
+              </w:rPr>
+              <w:t>{</w:t>
+            </w:r>
+          </w:p>
+          <w:p>
+            <w:pPr>
+              <w:shd w:val="clear" w:color="auto" w:fill="FFFFFE"/>
+              <w:spacing w:line="270" w:lineRule="atLeast"/>
+              <w:rPr>
+                <w:rFonts w:ascii="Courier New" w:eastAsia="Times New Roman" w:hAnsi="Courier New" w:cs="Courier New"/>
+                <w:color w:val="000000"/>
+                <w:sz w:val="24"/>
+                <w:szCs w:val="24"/>
+              </w:rPr>
+            </w:pPr>
+            <w:r>
+              <w:rPr>
+                <w:rFonts w:ascii="Courier New" w:eastAsia="Times New Roman" w:hAnsi="Courier New" w:cs="Courier New"/>
+                <w:color w:val="000000"/>
+                <w:sz w:val="24"/>
+                <w:szCs w:val="24"/>
+              </w:rPr>
+              <w:t>    </w:t>
+            </w:r>
+            <w:r>
+              <w:rPr>
+                <w:rFonts w:ascii="Courier New" w:eastAsia="Times New Roman" w:hAnsi="Courier New" w:cs="Courier New"/>
+                <w:color w:val="A31515"/>
+                <w:sz w:val="24"/>
+                <w:szCs w:val="24"/>
+              </w:rPr>
+              <w:t>"quote"</w:t>
+            </w:r>
+            <w:r>
+              <w:rPr>
+                <w:rFonts w:ascii="Courier New" w:eastAsia="Times New Roman" w:hAnsi="Courier New" w:cs="Courier New"/>
+                <w:color w:val="000000"/>
+                <w:sz w:val="24"/>
+                <w:szCs w:val="24"/>
+              </w:rPr>
+              <w:t>: {</w:t>
+            </w:r>
+          </w:p>
+          <w:p>
+            <w:pPr>
+              <w:shd w:val="clear" w:color="auto" w:fill="FFFFFE"/>
+              <w:spacing w:line="270" w:lineRule="atLeast"/>
+              <w:rPr>
+                <w:rFonts w:ascii="Courier New" w:eastAsia="Times New Roman" w:hAnsi="Courier New" w:cs="Courier New"/>
+                <w:color w:val="000000"/>
+                <w:sz w:val="24"/>
+                <w:szCs w:val="24"/>
+              </w:rPr>
+            </w:pPr>
+            <w:r>
+              <w:rPr>
+                <w:rFonts w:ascii="Courier New" w:eastAsia="Times New Roman" w:hAnsi="Courier New" w:cs="Courier New"/>
+                <w:color w:val="000000"/>
+                <w:sz w:val="24"/>
+                <w:szCs w:val="24"/>
+              </w:rPr>
+              <w:t>        </w:t>
+            </w:r>
+            <w:r>
+              <w:rPr>
+                <w:rFonts w:ascii="Courier New" w:eastAsia="Times New Roman" w:hAnsi="Courier New" w:cs="Courier New"/>
+                <w:color w:val="A31515"/>
+                <w:sz w:val="24"/>
+                <w:szCs w:val="24"/>
+              </w:rPr>
+              <w:t>"title"</w:t>
+            </w:r>
+            <w:r>
+              <w:rPr>
+                <w:rFonts w:ascii="Courier New" w:eastAsia="Times New Roman" w:hAnsi="Courier New" w:cs="Courier New"/>
+                <w:color w:val="000000"/>
+                <w:sz w:val="24"/>
+                <w:szCs w:val="24"/>
+              </w:rPr>
+              <w:t>: </w:t>
+            </w:r>
+            <w:r>
+              <w:rPr>
+                <w:rFonts w:ascii="Courier New" w:eastAsia="Times New Roman" w:hAnsi="Courier New" w:cs="Courier New"/>
+                <w:color w:val="0451A5"/>
+                <w:sz w:val="24"/>
+                <w:szCs w:val="24"/>
+              </w:rPr>
+              <w:t>"Sample title"</w:t>
+            </w:r>
+          </w:p>
+          <w:p>
+            <w:pPr>
+              <w:shd w:val="clear" w:color="auto" w:fill="FFFFFE"/>
+              <w:spacing w:line="270" w:lineRule="atLeast"/>
+              <w:rPr>
+                <w:rFonts w:ascii="Courier New" w:eastAsia="Times New Roman" w:hAnsi="Courier New" w:cs="Courier New"/>
+                <w:color w:val="000000"/>
+                <w:sz w:val="24"/>
+                <w:szCs w:val="24"/>
+              </w:rPr>
+            </w:pPr>
+            <w:r>
+              <w:rPr>
+                <w:rFonts w:ascii="Courier New" w:eastAsia="Times New Roman" w:hAnsi="Courier New" w:cs="Courier New"/>
+                <w:color w:val="000000"/>
+                <w:sz w:val="24"/>
+                <w:szCs w:val="24"/>
+              </w:rPr>
+              <w:t>    }</w:t>
+            </w:r>
+          </w:p>
+          <w:p>
+            <w:pPr>
+              <w:shd w:val="clear" w:color="auto" w:fill="FFFFFE"/>
+              <w:spacing w:line="270" w:lineRule="atLeast"/>
+              <w:rPr>
+                <w:rFonts w:ascii="Courier New" w:eastAsia="Times New Roman" w:hAnsi="Courier New" w:cs="Courier New"/>
+                <w:color w:val="000000"/>
+                <w:sz w:val="24"/>
+                <w:szCs w:val="24"/>
+              </w:rPr>
+            </w:pPr>
+            <w:r>
+              <w:rPr>
+                <w:rFonts w:ascii="Courier New" w:eastAsia="Times New Roman" w:hAnsi="Courier New" w:cs="Courier New"/>
+                <w:color w:val="000000"/>
+                <w:sz w:val="24"/>
+                <w:szCs w:val="24"/>
+              </w:rPr>
+              <w:t>}</w:t>
+            </w:r>
+          </w:p>
+          <w:p>
+            <w:pPr>
+              <w:pStyle w:val="ListParagraph"/>
+              <w:ind w:left="0"/>
+              <w:rPr>
+                <w:sz w:val="24"/>
+                <w:szCs w:val="24"/>
+              </w:rPr>
+            </w:pPr>
+          </w:p>
+        </w:tc>
+      </w:tr>
+      <w:tr>
+        <w:tc>
+          <w:tcPr>
+            <w:tcW w:w="9016" w:type="dxa"/>
+          </w:tcPr>
+          <w:p>
+            <w:pPr>
+              <w:pStyle w:val="ListParagraph"/>
+              <w:ind w:left="0"/>
+              <w:rPr>
+                <w:rFonts w:ascii="Courier New" w:hAnsi="Courier New" w:cs="Courier New"/>
+                <w:sz w:val="24"/>
+                <w:szCs w:val="24"/>
+              </w:rPr>
+            </w:pPr>
+            <w:r>
+              <w:rPr>
+                <w:b/>
+                <w:bCs/>
+                <w:sz w:val="24"/>
+                <w:szCs w:val="24"/>
+              </w:rPr>
+              <w:t xml:space="preserve">PUT </w:t>
+            </w:r>
+            <w:r>
+              <w:rPr>
+                <w:rFonts w:ascii="Courier New" w:hAnsi="Courier New" w:cs="Courier New"/>
+                <w:sz w:val="24"/>
+                <w:szCs w:val="24"/>
+              </w:rPr>
+              <w:t>https://boiling-dawn-92001.herokuapp.com/</w:t>
+            </w:r>
+            <w:r>
+              <w:rPr>
+                <w:rFonts w:ascii="Courier New" w:hAnsi="Courier New" w:cs="Courier New"/>
+                <w:sz w:val="24"/>
+                <w:szCs w:val="24"/>
+              </w:rPr>
+              <w:t>api/v1/quotes/1</w:t>
+            </w:r>
+          </w:p>
+          <w:p>
+            <w:pPr>
+              <w:pStyle w:val="ListParagraph"/>
+              <w:ind w:left="0"/>
+              <w:rPr>
+                <w:sz w:val="24"/>
+                <w:szCs w:val="24"/>
+              </w:rPr>
+            </w:pPr>
+            <w:r>
+              <w:rPr>
+                <w:sz w:val="24"/>
+                <w:szCs w:val="24"/>
+              </w:rPr>
+              <w:t>Body (JSON):</w:t>
+            </w:r>
+          </w:p>
+          <w:p>
+            <w:pPr>
+              <w:shd w:val="clear" w:color="auto" w:fill="FFFFFE"/>
+              <w:spacing w:line="270" w:lineRule="atLeast"/>
+              <w:rPr>
+                <w:rFonts w:ascii="Courier New" w:eastAsia="Times New Roman" w:hAnsi="Courier New" w:cs="Courier New"/>
+                <w:color w:val="000000"/>
+                <w:sz w:val="24"/>
+                <w:szCs w:val="24"/>
+              </w:rPr>
+            </w:pPr>
+            <w:r>
+              <w:rPr>
+                <w:rFonts w:ascii="Courier New" w:eastAsia="Times New Roman" w:hAnsi="Courier New" w:cs="Courier New"/>
+                <w:color w:val="000000"/>
+                <w:sz w:val="24"/>
+                <w:szCs w:val="24"/>
+              </w:rPr>
+              <w:t>{</w:t>
+            </w:r>
+          </w:p>
+          <w:p>
+            <w:pPr>
+              <w:shd w:val="clear" w:color="auto" w:fill="FFFFFE"/>
+              <w:spacing w:line="270" w:lineRule="atLeast"/>
+              <w:rPr>
+                <w:rFonts w:ascii="Courier New" w:eastAsia="Times New Roman" w:hAnsi="Courier New" w:cs="Courier New"/>
+                <w:color w:val="000000"/>
+                <w:sz w:val="24"/>
+                <w:szCs w:val="24"/>
+              </w:rPr>
+            </w:pPr>
+            <w:r>
+              <w:rPr>
+                <w:rFonts w:ascii="Courier New" w:eastAsia="Times New Roman" w:hAnsi="Courier New" w:cs="Courier New"/>
+                <w:color w:val="000000"/>
+                <w:sz w:val="24"/>
+                <w:szCs w:val="24"/>
+              </w:rPr>
+              <w:t>    </w:t>
+            </w:r>
+            <w:r>
+              <w:rPr>
+                <w:rFonts w:ascii="Courier New" w:eastAsia="Times New Roman" w:hAnsi="Courier New" w:cs="Courier New"/>
+                <w:color w:val="A31515"/>
+                <w:sz w:val="24"/>
+                <w:szCs w:val="24"/>
+              </w:rPr>
+              <w:t>"quote"</w:t>
+            </w:r>
+            <w:r>
+              <w:rPr>
+                <w:rFonts w:ascii="Courier New" w:eastAsia="Times New Roman" w:hAnsi="Courier New" w:cs="Courier New"/>
+                <w:color w:val="000000"/>
+                <w:sz w:val="24"/>
+                <w:szCs w:val="24"/>
+              </w:rPr>
+              <w:t>: {</w:t>
+            </w:r>
+          </w:p>
+          <w:p>
+            <w:pPr>
+              <w:shd w:val="clear" w:color="auto" w:fill="FFFFFE"/>
+              <w:spacing w:line="270" w:lineRule="atLeast"/>
+              <w:rPr>
+                <w:rFonts w:ascii="Courier New" w:eastAsia="Times New Roman" w:hAnsi="Courier New" w:cs="Courier New"/>
+                <w:color w:val="000000"/>
+                <w:sz w:val="24"/>
+                <w:szCs w:val="24"/>
+              </w:rPr>
+            </w:pPr>
+            <w:r>
+              <w:rPr>
+                <w:rFonts w:ascii="Courier New" w:eastAsia="Times New Roman" w:hAnsi="Courier New" w:cs="Courier New"/>
+                <w:color w:val="000000"/>
+                <w:sz w:val="24"/>
+                <w:szCs w:val="24"/>
+              </w:rPr>
+              <w:t>        </w:t>
+            </w:r>
+            <w:r>
+              <w:rPr>
+                <w:rFonts w:ascii="Courier New" w:eastAsia="Times New Roman" w:hAnsi="Courier New" w:cs="Courier New"/>
+                <w:color w:val="A31515"/>
+                <w:sz w:val="24"/>
+                <w:szCs w:val="24"/>
+              </w:rPr>
+              <w:t>"title"</w:t>
+            </w:r>
+            <w:r>
+              <w:rPr>
+                <w:rFonts w:ascii="Courier New" w:eastAsia="Times New Roman" w:hAnsi="Courier New" w:cs="Courier New"/>
+                <w:color w:val="000000"/>
+                <w:sz w:val="24"/>
+                <w:szCs w:val="24"/>
+              </w:rPr>
+              <w:t>: </w:t>
+            </w:r>
+            <w:r>
+              <w:rPr>
+                <w:rFonts w:ascii="Courier New" w:eastAsia="Times New Roman" w:hAnsi="Courier New" w:cs="Courier New"/>
+                <w:color w:val="0451A5"/>
+                <w:sz w:val="24"/>
+                <w:szCs w:val="24"/>
+              </w:rPr>
+              <w:t>"New sample title"</w:t>
+            </w:r>
+          </w:p>
+          <w:p>
+            <w:pPr>
+              <w:shd w:val="clear" w:color="auto" w:fill="FFFFFE"/>
+              <w:spacing w:line="270" w:lineRule="atLeast"/>
+              <w:rPr>
+                <w:rFonts w:ascii="Courier New" w:eastAsia="Times New Roman" w:hAnsi="Courier New" w:cs="Courier New"/>
+                <w:color w:val="000000"/>
+                <w:sz w:val="24"/>
+                <w:szCs w:val="24"/>
+              </w:rPr>
+            </w:pPr>
+            <w:r>
+              <w:rPr>
+                <w:rFonts w:ascii="Courier New" w:eastAsia="Times New Roman" w:hAnsi="Courier New" w:cs="Courier New"/>
+                <w:color w:val="000000"/>
+                <w:sz w:val="24"/>
+                <w:szCs w:val="24"/>
+              </w:rPr>
+              <w:t>    }</w:t>
+            </w:r>
+          </w:p>
+          <w:p>
+            <w:pPr>
+              <w:shd w:val="clear" w:color="auto" w:fill="FFFFFE"/>
+              <w:spacing w:line="270" w:lineRule="atLeast"/>
+              <w:rPr>
+                <w:rFonts w:ascii="Courier New" w:eastAsia="Times New Roman" w:hAnsi="Courier New" w:cs="Courier New"/>
+                <w:color w:val="000000"/>
+                <w:sz w:val="24"/>
+                <w:szCs w:val="24"/>
+              </w:rPr>
+            </w:pPr>
+            <w:r>
+              <w:rPr>
+                <w:rFonts w:ascii="Courier New" w:eastAsia="Times New Roman" w:hAnsi="Courier New" w:cs="Courier New"/>
+                <w:color w:val="000000"/>
+                <w:sz w:val="24"/>
+                <w:szCs w:val="24"/>
+              </w:rPr>
+              <w:t>}</w:t>
+            </w:r>
+          </w:p>
+          <w:p>
+            <w:pPr>
+              <w:shd w:val="clear" w:color="auto" w:fill="FFFFFE"/>
+              <w:spacing w:line="270" w:lineRule="atLeast"/>
+              <w:rPr>
+                <w:rFonts w:ascii="Courier New" w:eastAsia="Times New Roman" w:hAnsi="Courier New" w:cs="Courier New"/>
+                <w:color w:val="000000"/>
+                <w:sz w:val="24"/>
+                <w:szCs w:val="24"/>
+              </w:rPr>
+            </w:pPr>
+          </w:p>
+          <w:p>
+            <w:pPr>
+              <w:shd w:val="clear" w:color="auto" w:fill="FFFFFE"/>
+              <w:spacing w:line="270" w:lineRule="atLeast"/>
+              <w:rPr>
+                <w:rFonts w:ascii="Courier New" w:eastAsia="Times New Roman" w:hAnsi="Courier New" w:cs="Courier New"/>
+                <w:color w:val="000000"/>
+                <w:sz w:val="24"/>
+                <w:szCs w:val="24"/>
+              </w:rPr>
+            </w:pPr>
+            <w:r>
+              <w:rPr>
+                <w:rFonts w:ascii="Courier New" w:eastAsia="Times New Roman" w:hAnsi="Courier New" w:cs="Courier New"/>
+                <w:color w:val="000000"/>
+                <w:sz w:val="24"/>
+                <w:szCs w:val="24"/>
+              </w:rPr>
+              <w:t xml:space="preserve">Note: The id has to be valid, use GET </w:t>
+            </w:r>
+            <w:hyperlink r:id="rId8" w:history="1">
+              <w:r>
+                <w:rPr>
+                  <w:rStyle w:val="Hyperlink"/>
+                  <w:rFonts w:ascii="Courier New" w:eastAsia="Times New Roman" w:hAnsi="Courier New" w:cs="Courier New"/>
+                  <w:sz w:val="24"/>
+                  <w:szCs w:val="24"/>
+                </w:rPr>
+                <w:t>https://boiling-dawn-92001.herokuapp.com/api/v1/quotes</w:t>
+              </w:r>
+            </w:hyperlink>
+            <w:r>
+              <w:rPr>
+                <w:rFonts w:ascii="Courier New" w:eastAsia="Times New Roman" w:hAnsi="Courier New" w:cs="Courier New"/>
+                <w:color w:val="000000"/>
+                <w:sz w:val="24"/>
+                <w:szCs w:val="24"/>
+              </w:rPr>
+              <w:t xml:space="preserve"> to see what quote ids are valid.</w:t>
+            </w:r>
+          </w:p>
+          <w:p>
+            <w:pPr>
+              <w:pStyle w:val="ListParagraph"/>
+              <w:ind w:left="0"/>
+              <w:rPr>
+                <w:b/>
+                <w:bCs/>
+                <w:sz w:val="24"/>
+                <w:szCs w:val="24"/>
+              </w:rPr>
+            </w:pPr>
+          </w:p>
+        </w:tc>
+      </w:tr>
+      <w:tr>
+        <w:trPr>
+          <w:trHeight w:val="459"/>
+        </w:trPr>
+        <w:tc>
+          <w:tcPr>
+            <w:tcW w:w="9016" w:type="dxa"/>
+          </w:tcPr>
+          <w:p>
+            <w:pPr>
+              <w:pStyle w:val="ListParagraph"/>
+              <w:ind w:left="0"/>
+              <w:rPr>
+                <w:rFonts w:ascii="Courier New" w:hAnsi="Courier New" w:cs="Courier New"/>
+                <w:sz w:val="24"/>
+                <w:szCs w:val="24"/>
+              </w:rPr>
+            </w:pPr>
+            <w:r>
+              <w:rPr>
+                <w:b/>
+                <w:bCs/>
+                <w:sz w:val="24"/>
+                <w:szCs w:val="24"/>
+              </w:rPr>
+              <w:t xml:space="preserve">DELETE </w:t>
+            </w:r>
+            <w:hyperlink r:id="rId9" w:history="1">
+              <w:r>
+                <w:rPr>
+                  <w:rStyle w:val="Hyperlink"/>
+                  <w:rFonts w:ascii="Courier New" w:hAnsi="Courier New" w:cs="Courier New"/>
+                  <w:sz w:val="24"/>
+                  <w:szCs w:val="24"/>
+                </w:rPr>
+                <w:t>http://localhost:3000/api/v1/quotes/1</w:t>
+              </w:r>
+            </w:hyperlink>
+          </w:p>
+          <w:p>
+            <w:pPr>
+              <w:pStyle w:val="ListParagraph"/>
+              <w:ind w:left="0"/>
+              <w:rPr>
+                <w:sz w:val="24"/>
+                <w:szCs w:val="24"/>
+              </w:rPr>
+            </w:pPr>
+          </w:p>
+          <w:p>
+            <w:pPr>
+              <w:shd w:val="clear" w:color="auto" w:fill="FFFFFE"/>
+              <w:spacing w:line="270" w:lineRule="atLeast"/>
+              <w:rPr>
+                <w:rFonts w:ascii="Courier New" w:eastAsia="Times New Roman" w:hAnsi="Courier New" w:cs="Courier New"/>
+                <w:color w:val="000000"/>
+                <w:sz w:val="24"/>
+                <w:szCs w:val="24"/>
+              </w:rPr>
+            </w:pPr>
+            <w:r>
+              <w:rPr>
+                <w:rFonts w:ascii="Courier New" w:eastAsia="Times New Roman" w:hAnsi="Courier New" w:cs="Courier New"/>
+                <w:color w:val="000000"/>
+                <w:sz w:val="24"/>
+                <w:szCs w:val="24"/>
+              </w:rPr>
+              <w:t xml:space="preserve">Note: The id has to be valid, use GET </w:t>
+            </w:r>
+            <w:hyperlink r:id="rId10" w:history="1">
+              <w:r>
+                <w:rPr>
+                  <w:rStyle w:val="Hyperlink"/>
+                  <w:rFonts w:ascii="Courier New" w:eastAsia="Times New Roman" w:hAnsi="Courier New" w:cs="Courier New"/>
+                  <w:sz w:val="24"/>
+                  <w:szCs w:val="24"/>
+                </w:rPr>
+                <w:t>https://boiling-dawn-92001.herokuapp.com/api/v1/quotes</w:t>
+              </w:r>
+            </w:hyperlink>
+            <w:r>
+              <w:rPr>
+                <w:rFonts w:ascii="Courier New" w:eastAsia="Times New Roman" w:hAnsi="Courier New" w:cs="Courier New"/>
+                <w:color w:val="000000"/>
+                <w:sz w:val="24"/>
+                <w:szCs w:val="24"/>
+              </w:rPr>
+              <w:t xml:space="preserve"> to see what quote ids are valid.</w:t>
+            </w:r>
+          </w:p>
+          <w:p>
+            <w:pPr>
+              <w:pStyle w:val="ListParagraph"/>
+              <w:ind w:left="0"/>
+              <w:rPr>
+                <w:sz w:val="24"/>
+                <w:szCs w:val="24"/>
+              </w:rPr>
+            </w:pPr>
+          </w:p>
+        </w:tc>
+      </w:tr>
+    </w:tbl>
+    <w:p>
+      <w:pPr>
+        <w:pStyle w:val="ListParagraph"/>
+        <w:rPr>
+          <w:sz w:val="24"/>
+          <w:szCs w:val="24"/>
+        </w:rPr>
+      </w:pPr>
+    </w:p>
+    <w:p>
+      <w:pPr>
+        <w:rPr>
+          <w:sz w:val="24"/>
+          <w:szCs w:val="24"/>
+        </w:rPr>
+      </w:pPr>
+    </w:p>
+    <w:p>
+      <w:pPr>
         <w:ind w:left="360"/>
         <w:rPr>
           <w:sz w:val="24"/>
@@ -733,7 +1467,7 @@
               </w:rPr>
               <w:t xml:space="preserve"> </w:t>
             </w:r>
-            <w:hyperlink r:id="rId7" w:history="1">
+            <w:hyperlink r:id="rId11" w:history="1">
               <w:r>
                 <w:rPr>
                   <w:rStyle w:val="Hyperlink"/>
@@ -795,7 +1529,7 @@
                     <pic:cNvPicPr/>
                   </pic:nvPicPr>
                   <pic:blipFill>
-                    <a:blip r:embed="rId8"/>
+                    <a:blip r:embed="rId12"/>
                     <a:stretch>
                       <a:fillRect/>
                     </a:stretch>
@@ -904,7 +1638,7 @@
                     <pic:cNvPicPr/>
                   </pic:nvPicPr>
                   <pic:blipFill>
-                    <a:blip r:embed="rId9"/>
+                    <a:blip r:embed="rId13"/>
                     <a:stretch>
                       <a:fillRect/>
                     </a:stretch>
@@ -946,7 +1680,7 @@
                     <pic:cNvPicPr/>
                   </pic:nvPicPr>
                   <pic:blipFill>
-                    <a:blip r:embed="rId10"/>
+                    <a:blip r:embed="rId14"/>
                     <a:stretch>
                       <a:fillRect/>
                     </a:stretch>
@@ -973,8 +1707,18 @@
       </w:pPr>
     </w:p>
     <w:p>
+      <w:pPr>
+        <w:pStyle w:val="ListParagraph"/>
+        <w:numPr>
+          <w:ilvl w:val="0"/>
+          <w:numId w:val="4"/>
+        </w:numPr>
+      </w:pPr>
       <w:r>
         <w:t>Empty POST request to route of quotes, where a quote is not present in the request body.</w:t>
+      </w:r>
+      <w:r>
+        <w:t xml:space="preserve"> (HTTP 400)</w:t>
       </w:r>
     </w:p>
     <w:tbl>
@@ -1013,7 +1757,7 @@
             <w:r>
               <w:t xml:space="preserve"> </w:t>
             </w:r>
-            <w:hyperlink r:id="rId11" w:history="1">
+            <w:hyperlink r:id="rId15" w:history="1">
               <w:r>
                 <w:rPr>
                   <w:rStyle w:val="Hyperlink"/>
@@ -1071,7 +1815,7 @@
                     <pic:cNvPicPr/>
                   </pic:nvPicPr>
                   <pic:blipFill>
-                    <a:blip r:embed="rId12"/>
+                    <a:blip r:embed="rId16"/>
                     <a:stretch>
                       <a:fillRect/>
                     </a:stretch>
@@ -1112,7 +1856,10 @@
         <w:t>PUT</w:t>
       </w:r>
       <w:r>
-        <w:t xml:space="preserve"> request to route of a particular quote, where a quote is not present in the request body.</w:t>
+        <w:t xml:space="preserve"> request to route of a particular quote, where a quote is not present in the request body</w:t>
+      </w:r>
+      <w:r>
+        <w:t xml:space="preserve"> (HTTP 400)</w:t>
       </w:r>
     </w:p>
     <w:tbl>
@@ -1141,7 +1888,7 @@
             <w:r>
               <w:t xml:space="preserve"> </w:t>
             </w:r>
-            <w:hyperlink r:id="rId13" w:history="1">
+            <w:hyperlink r:id="rId17" w:history="1">
               <w:r>
                 <w:rPr>
                   <w:rStyle w:val="Hyperlink"/>
@@ -1190,7 +1937,7 @@
                     <pic:cNvPicPr/>
                   </pic:nvPicPr>
                   <pic:blipFill>
-                    <a:blip r:embed="rId14"/>
+                    <a:blip r:embed="rId18"/>
                     <a:stretch>
                       <a:fillRect/>
                     </a:stretch>
@@ -1222,6 +1969,9 @@
       <w:r>
         <w:t>Deleting a resource that does not exist, there is no quote with id 50.</w:t>
       </w:r>
+      <w:r>
+        <w:t xml:space="preserve"> (HTTP 404)</w:t>
+      </w:r>
     </w:p>
     <w:tbl>
       <w:tblPr>
@@ -1271,7 +2021,7 @@
               </w:rPr>
               <w:t xml:space="preserve"> </w:t>
             </w:r>
-            <w:hyperlink r:id="rId15" w:history="1">
+            <w:hyperlink r:id="rId19" w:history="1">
               <w:r>
                 <w:rPr>
                   <w:rStyle w:val="Hyperlink"/>
@@ -1324,7 +2074,7 @@
                     <pic:cNvPicPr/>
                   </pic:nvPicPr>
                   <pic:blipFill>
-                    <a:blip r:embed="rId16"/>
+                    <a:blip r:embed="rId20"/>
                     <a:stretch>
                       <a:fillRect/>
                     </a:stretch>
@@ -1427,7 +2177,7 @@
                     <pic:cNvPicPr/>
                   </pic:nvPicPr>
                   <pic:blipFill>
-                    <a:blip r:embed="rId17"/>
+                    <a:blip r:embed="rId21"/>
                     <a:stretch>
                       <a:fillRect/>
                     </a:stretch>
@@ -1478,7 +2228,7 @@
                     <pic:cNvPicPr/>
                   </pic:nvPicPr>
                   <pic:blipFill>
-                    <a:blip r:embed="rId18"/>
+                    <a:blip r:embed="rId22"/>
                     <a:stretch>
                       <a:fillRect/>
                     </a:stretch>
@@ -1586,7 +2336,7 @@
                     <pic:cNvPicPr/>
                   </pic:nvPicPr>
                   <pic:blipFill>
-                    <a:blip r:embed="rId19"/>
+                    <a:blip r:embed="rId23"/>
                     <a:stretch>
                       <a:fillRect/>
                     </a:stretch>
@@ -1634,7 +2384,7 @@
                     <pic:cNvPicPr/>
                   </pic:nvPicPr>
                   <pic:blipFill>
-                    <a:blip r:embed="rId20"/>
+                    <a:blip r:embed="rId24"/>
                     <a:stretch>
                       <a:fillRect/>
                     </a:stretch>
@@ -2465,7 +3215,7 @@
   <w:style w:type="paragraph" w:default="1" w:styleId="Normal">
     <w:name w:val="Normal"/>
     <w:qFormat/>
-    <w:rsid w:val="008934C4"/>
+    <w:rsid w:val="00544021"/>
   </w:style>
   <w:style w:type="paragraph" w:styleId="Heading1">
     <w:name w:val="heading 1"/>
@@ -2535,7 +3285,6 @@
   <w:style w:type="character" w:default="1" w:styleId="DefaultParagraphFont">
     <w:name w:val="Default Paragraph Font"/>
     <w:uiPriority w:val="1"/>
-    <w:semiHidden/>
     <w:unhideWhenUsed/>
   </w:style>
   <w:style w:type="table" w:default="1" w:styleId="TableNormal">

</xml_diff>